<commit_message>
update NFP based on Linda's feedback
</commit_message>
<xml_diff>
--- a/misc/NFP_FunctionalMockupUnitExport.docx
+++ b/misc/NFP_FunctionalMockupUnitExport.docx
@@ -121,6 +121,29 @@
           <w:szCs w:val="22"/>
         </w:rPr>
         <w:t>(Better definition of Key Value for EMS variables)</w:t>
+      </w:r>
+    </w:p>
+    <w:p>
+      <w:pPr>
+        <w:ind w:left="-360" w:right="-360"/>
+        <w:jc w:val="center"/>
+        <w:rPr>
+          <w:rFonts w:ascii="Arial" w:hAnsi="Arial" w:cs="Arial"/>
+          <w:b/>
+          <w:bCs/>
+          <w:sz w:val="22"/>
+          <w:szCs w:val="22"/>
+        </w:rPr>
+      </w:pPr>
+      <w:r>
+        <w:rPr>
+          <w:rFonts w:ascii="Arial" w:hAnsi="Arial" w:cs="Arial"/>
+          <w:b/>
+          <w:bCs/>
+          <w:sz w:val="22"/>
+          <w:szCs w:val="22"/>
+        </w:rPr>
+        <w:t>Updated 01/10/2013 (changed in key field names)</w:t>
       </w:r>
     </w:p>
     <w:p>
@@ -4480,25 +4503,47 @@
         </w:rPr>
         <w:t xml:space="preserve">Field: </w:t>
       </w:r>
+      <w:del w:id="15" w:author="." w:date="2013-01-10T12:38:00Z">
+        <w:r>
+          <w:rPr>
+            <w:rFonts w:ascii="Arial" w:hAnsi="Arial" w:cs="Arial"/>
+            <w:sz w:val="20"/>
+            <w:szCs w:val="20"/>
+          </w:rPr>
+          <w:delText>EnergyPlus Key Value</w:delText>
+        </w:r>
+      </w:del>
+      <w:bookmarkEnd w:id="10"/>
       <w:proofErr w:type="spellStart"/>
-      <w:r>
-        <w:rPr>
-          <w:rFonts w:ascii="Arial" w:hAnsi="Arial" w:cs="Arial"/>
-          <w:sz w:val="20"/>
-          <w:szCs w:val="20"/>
-        </w:rPr>
-        <w:t>EnergyPlus</w:t>
-      </w:r>
-      <w:proofErr w:type="spellEnd"/>
-      <w:r>
-        <w:rPr>
-          <w:rFonts w:ascii="Arial" w:hAnsi="Arial" w:cs="Arial"/>
-          <w:sz w:val="20"/>
-          <w:szCs w:val="20"/>
-        </w:rPr>
-        <w:t xml:space="preserve"> Key Value</w:t>
-      </w:r>
-      <w:bookmarkEnd w:id="10"/>
+      <w:ins w:id="16" w:author="." w:date="2013-01-10T12:38:00Z">
+        <w:r>
+          <w:rPr>
+            <w:rFonts w:ascii="Arial" w:hAnsi="Arial" w:cs="Arial"/>
+            <w:sz w:val="20"/>
+            <w:szCs w:val="20"/>
+          </w:rPr>
+          <w:t>Output</w:t>
+        </w:r>
+        <w:proofErr w:type="gramStart"/>
+        <w:r>
+          <w:rPr>
+            <w:rFonts w:ascii="Arial" w:hAnsi="Arial" w:cs="Arial"/>
+            <w:sz w:val="20"/>
+            <w:szCs w:val="20"/>
+          </w:rPr>
+          <w:t>:Variable</w:t>
+        </w:r>
+        <w:proofErr w:type="spellEnd"/>
+        <w:proofErr w:type="gramEnd"/>
+        <w:r>
+          <w:rPr>
+            <w:rFonts w:ascii="Arial" w:hAnsi="Arial" w:cs="Arial"/>
+            <w:sz w:val="20"/>
+            <w:szCs w:val="20"/>
+          </w:rPr>
+          <w:t xml:space="preserve"> Index Key Name</w:t>
+        </w:r>
+      </w:ins>
     </w:p>
     <w:p>
       <w:pPr>
@@ -4588,23 +4633,43 @@
         </w:rPr>
         <w:t xml:space="preserve">the </w:t>
       </w:r>
+      <w:del w:id="17" w:author="." w:date="2013-01-10T12:38:00Z">
+        <w:r>
+          <w:rPr>
+            <w:rFonts w:ascii="Arial" w:hAnsi="Arial" w:cs="Arial"/>
+            <w:sz w:val="20"/>
+            <w:szCs w:val="20"/>
+          </w:rPr>
+          <w:delText>EnergyPlus Key Value</w:delText>
+        </w:r>
+      </w:del>
       <w:proofErr w:type="spellStart"/>
-      <w:r>
-        <w:rPr>
-          <w:rFonts w:ascii="Arial" w:hAnsi="Arial" w:cs="Arial"/>
-          <w:sz w:val="20"/>
-          <w:szCs w:val="20"/>
-        </w:rPr>
-        <w:t>EnergyPlus</w:t>
-      </w:r>
-      <w:proofErr w:type="spellEnd"/>
-      <w:r>
-        <w:rPr>
-          <w:rFonts w:ascii="Arial" w:hAnsi="Arial" w:cs="Arial"/>
-          <w:sz w:val="20"/>
-          <w:szCs w:val="20"/>
-        </w:rPr>
-        <w:t xml:space="preserve"> Key Value need to be set to “</w:t>
+      <w:ins w:id="18" w:author="." w:date="2013-01-10T12:38:00Z">
+        <w:r>
+          <w:rPr>
+            <w:rFonts w:ascii="Arial" w:hAnsi="Arial" w:cs="Arial"/>
+            <w:sz w:val="20"/>
+            <w:szCs w:val="20"/>
+          </w:rPr>
+          <w:t>Output:Variable</w:t>
+        </w:r>
+        <w:proofErr w:type="spellEnd"/>
+        <w:r>
+          <w:rPr>
+            <w:rFonts w:ascii="Arial" w:hAnsi="Arial" w:cs="Arial"/>
+            <w:sz w:val="20"/>
+            <w:szCs w:val="20"/>
+          </w:rPr>
+          <w:t xml:space="preserve"> Index Key Name</w:t>
+        </w:r>
+      </w:ins>
+      <w:r>
+        <w:rPr>
+          <w:rFonts w:ascii="Arial" w:hAnsi="Arial" w:cs="Arial"/>
+          <w:sz w:val="20"/>
+          <w:szCs w:val="20"/>
+        </w:rPr>
+        <w:t xml:space="preserve"> need to be set to “</w:t>
       </w:r>
       <w:r>
         <w:rPr>
@@ -4641,7 +4706,7 @@
           <w:szCs w:val="20"/>
         </w:rPr>
       </w:pPr>
-      <w:bookmarkStart w:id="15" w:name="_Toc320870142"/>
+      <w:bookmarkStart w:id="19" w:name="_Toc320870142"/>
       <w:r>
         <w:rPr>
           <w:rFonts w:ascii="Arial" w:hAnsi="Arial" w:cs="Arial"/>
@@ -4651,26 +4716,48 @@
         <w:t xml:space="preserve">Field: </w:t>
       </w:r>
       <w:bookmarkEnd w:id="11"/>
+      <w:del w:id="20" w:author="." w:date="2013-01-10T12:39:00Z">
+        <w:r>
+          <w:rPr>
+            <w:rFonts w:ascii="Arial" w:hAnsi="Arial" w:cs="Arial"/>
+            <w:sz w:val="20"/>
+            <w:szCs w:val="20"/>
+          </w:rPr>
+          <w:delText>EnergyPlus Variable Name</w:delText>
+        </w:r>
+      </w:del>
+      <w:bookmarkEnd w:id="12"/>
+      <w:bookmarkEnd w:id="19"/>
       <w:proofErr w:type="spellStart"/>
-      <w:r>
-        <w:rPr>
-          <w:rFonts w:ascii="Arial" w:hAnsi="Arial" w:cs="Arial"/>
-          <w:sz w:val="20"/>
-          <w:szCs w:val="20"/>
-        </w:rPr>
-        <w:t>EnergyPlus</w:t>
-      </w:r>
-      <w:proofErr w:type="spellEnd"/>
-      <w:r>
-        <w:rPr>
-          <w:rFonts w:ascii="Arial" w:hAnsi="Arial" w:cs="Arial"/>
-          <w:sz w:val="20"/>
-          <w:szCs w:val="20"/>
-        </w:rPr>
-        <w:t xml:space="preserve"> Variable Name</w:t>
-      </w:r>
-      <w:bookmarkEnd w:id="12"/>
-      <w:bookmarkEnd w:id="15"/>
+      <w:ins w:id="21" w:author="." w:date="2013-01-10T12:39:00Z">
+        <w:r>
+          <w:rPr>
+            <w:rFonts w:ascii="Arial" w:hAnsi="Arial" w:cs="Arial"/>
+            <w:sz w:val="20"/>
+            <w:szCs w:val="20"/>
+          </w:rPr>
+          <w:t>Output</w:t>
+        </w:r>
+        <w:proofErr w:type="gramStart"/>
+        <w:r>
+          <w:rPr>
+            <w:rFonts w:ascii="Arial" w:hAnsi="Arial" w:cs="Arial"/>
+            <w:sz w:val="20"/>
+            <w:szCs w:val="20"/>
+          </w:rPr>
+          <w:t>:Variable</w:t>
+        </w:r>
+        <w:proofErr w:type="spellEnd"/>
+        <w:proofErr w:type="gramEnd"/>
+        <w:r>
+          <w:rPr>
+            <w:rFonts w:ascii="Arial" w:hAnsi="Arial" w:cs="Arial"/>
+            <w:sz w:val="20"/>
+            <w:szCs w:val="20"/>
+          </w:rPr>
+          <w:t xml:space="preserve"> Name</w:t>
+        </w:r>
+      </w:ins>
     </w:p>
     <w:p>
       <w:pPr>
@@ -4727,14 +4814,61 @@
         </w:rPr>
         <w:t xml:space="preserve">, the </w:t>
       </w:r>
+      <w:del w:id="22" w:author="." w:date="2013-01-10T12:39:00Z">
+        <w:r>
+          <w:rPr>
+            <w:rFonts w:ascii="Arial" w:hAnsi="Arial" w:cs="Arial"/>
+            <w:sz w:val="20"/>
+            <w:szCs w:val="20"/>
+          </w:rPr>
+          <w:delText>EnergyPlus Variable Name</w:delText>
+        </w:r>
+      </w:del>
       <w:proofErr w:type="spellStart"/>
-      <w:r>
-        <w:rPr>
-          <w:rFonts w:ascii="Arial" w:hAnsi="Arial" w:cs="Arial"/>
-          <w:sz w:val="20"/>
-          <w:szCs w:val="20"/>
-        </w:rPr>
-        <w:t>EnergyPlus</w:t>
+      <w:ins w:id="23" w:author="." w:date="2013-01-10T12:39:00Z">
+        <w:r>
+          <w:rPr>
+            <w:rFonts w:ascii="Arial" w:hAnsi="Arial" w:cs="Arial"/>
+            <w:sz w:val="20"/>
+            <w:szCs w:val="20"/>
+          </w:rPr>
+          <w:t>Output:Variable</w:t>
+        </w:r>
+        <w:proofErr w:type="spellEnd"/>
+        <w:r>
+          <w:rPr>
+            <w:rFonts w:ascii="Arial" w:hAnsi="Arial" w:cs="Arial"/>
+            <w:sz w:val="20"/>
+            <w:szCs w:val="20"/>
+          </w:rPr>
+          <w:t xml:space="preserve"> Name</w:t>
+        </w:r>
+      </w:ins>
+      <w:r>
+        <w:rPr>
+          <w:rFonts w:ascii="Arial" w:hAnsi="Arial" w:cs="Arial"/>
+          <w:sz w:val="20"/>
+          <w:szCs w:val="20"/>
+        </w:rPr>
+        <w:t xml:space="preserve"> is the name of the </w:t>
+      </w:r>
+      <w:proofErr w:type="spellStart"/>
+      <w:r>
+        <w:rPr>
+          <w:rFonts w:ascii="Arial" w:hAnsi="Arial" w:cs="Arial"/>
+          <w:b/>
+          <w:sz w:val="20"/>
+          <w:szCs w:val="20"/>
+        </w:rPr>
+        <w:t>EnergyManagementSystem:OutputVariable</w:t>
+      </w:r>
+      <w:r>
+        <w:rPr>
+          <w:rFonts w:ascii="Arial" w:hAnsi="Arial" w:cs="Arial"/>
+          <w:sz w:val="20"/>
+          <w:szCs w:val="20"/>
+        </w:rPr>
+        <w:t>’s</w:t>
       </w:r>
       <w:proofErr w:type="spellEnd"/>
       <w:r>
@@ -4743,33 +4877,6 @@
           <w:sz w:val="20"/>
           <w:szCs w:val="20"/>
         </w:rPr>
-        <w:t xml:space="preserve"> Variable Name is the name of the </w:t>
-      </w:r>
-      <w:proofErr w:type="spellStart"/>
-      <w:r>
-        <w:rPr>
-          <w:rFonts w:ascii="Arial" w:hAnsi="Arial" w:cs="Arial"/>
-          <w:b/>
-          <w:sz w:val="20"/>
-          <w:szCs w:val="20"/>
-        </w:rPr>
-        <w:t>EnergyManagementSystem:OutputVariable</w:t>
-      </w:r>
-      <w:r>
-        <w:rPr>
-          <w:rFonts w:ascii="Arial" w:hAnsi="Arial" w:cs="Arial"/>
-          <w:sz w:val="20"/>
-          <w:szCs w:val="20"/>
-        </w:rPr>
-        <w:t>’s</w:t>
-      </w:r>
-      <w:proofErr w:type="spellEnd"/>
-      <w:r>
-        <w:rPr>
-          <w:rFonts w:ascii="Arial" w:hAnsi="Arial" w:cs="Arial"/>
-          <w:sz w:val="20"/>
-          <w:szCs w:val="20"/>
-        </w:rPr>
         <w:t xml:space="preserve"> </w:t>
       </w:r>
       <w:r>
@@ -4790,9 +4897,9 @@
           <w:szCs w:val="20"/>
         </w:rPr>
       </w:pPr>
-      <w:bookmarkStart w:id="16" w:name="_Toc294874343"/>
-      <w:bookmarkStart w:id="17" w:name="_Toc300743801"/>
-      <w:bookmarkStart w:id="18" w:name="_Toc320870145"/>
+      <w:bookmarkStart w:id="24" w:name="_Toc294874343"/>
+      <w:bookmarkStart w:id="25" w:name="_Toc300743801"/>
+      <w:bookmarkStart w:id="26" w:name="_Toc320870145"/>
       <w:bookmarkEnd w:id="13"/>
       <w:bookmarkEnd w:id="14"/>
       <w:r>
@@ -4804,9 +4911,9 @@
         <w:lastRenderedPageBreak/>
         <w:t>Field: FMU Variable Name</w:t>
       </w:r>
-      <w:bookmarkEnd w:id="16"/>
-      <w:bookmarkEnd w:id="17"/>
-      <w:bookmarkEnd w:id="18"/>
+      <w:bookmarkEnd w:id="24"/>
+      <w:bookmarkEnd w:id="25"/>
+      <w:bookmarkEnd w:id="26"/>
     </w:p>
     <w:p>
       <w:pPr>
@@ -4903,8 +5010,8 @@
           <w:szCs w:val="16"/>
         </w:rPr>
       </w:pPr>
-      <w:bookmarkStart w:id="19" w:name="_Toc294874345"/>
-      <w:bookmarkStart w:id="20" w:name="_Toc300743803"/>
+      <w:bookmarkStart w:id="27" w:name="_Toc294874345"/>
+      <w:bookmarkStart w:id="28" w:name="_Toc300743803"/>
       <w:proofErr w:type="spellStart"/>
       <w:r>
         <w:rPr>
@@ -5009,20 +5116,30 @@
         </w:rPr>
         <w:t xml:space="preserve"> \field </w:t>
       </w:r>
+      <w:del w:id="29" w:author="." w:date="2013-01-10T12:38:00Z">
+        <w:r>
+          <w:rPr>
+            <w:szCs w:val="16"/>
+          </w:rPr>
+          <w:delText>EnergyPlus Key Value</w:delText>
+        </w:r>
+      </w:del>
       <w:proofErr w:type="spellStart"/>
-      <w:r>
-        <w:rPr>
-          <w:szCs w:val="16"/>
-        </w:rPr>
-        <w:t>EnergyPlus</w:t>
-      </w:r>
-      <w:proofErr w:type="spellEnd"/>
-      <w:r>
-        <w:rPr>
-          <w:szCs w:val="16"/>
-        </w:rPr>
-        <w:t xml:space="preserve"> Key Value</w:t>
-      </w:r>
+      <w:ins w:id="30" w:author="." w:date="2013-01-10T12:38:00Z">
+        <w:r>
+          <w:rPr>
+            <w:szCs w:val="16"/>
+          </w:rPr>
+          <w:t>Output:Variable</w:t>
+        </w:r>
+        <w:proofErr w:type="spellEnd"/>
+        <w:r>
+          <w:rPr>
+            <w:szCs w:val="16"/>
+          </w:rPr>
+          <w:t xml:space="preserve"> Index Key Name</w:t>
+        </w:r>
+      </w:ins>
     </w:p>
     <w:p>
       <w:pPr>
@@ -5091,20 +5208,30 @@
         </w:rPr>
         <w:t xml:space="preserve"> \field </w:t>
       </w:r>
+      <w:del w:id="31" w:author="." w:date="2013-01-10T12:39:00Z">
+        <w:r>
+          <w:rPr>
+            <w:szCs w:val="16"/>
+          </w:rPr>
+          <w:delText>EnergyPlus Variable Name</w:delText>
+        </w:r>
+      </w:del>
       <w:proofErr w:type="spellStart"/>
-      <w:r>
-        <w:rPr>
-          <w:szCs w:val="16"/>
-        </w:rPr>
-        <w:t>EnergyPlus</w:t>
-      </w:r>
-      <w:proofErr w:type="spellEnd"/>
-      <w:r>
-        <w:rPr>
-          <w:szCs w:val="16"/>
-        </w:rPr>
-        <w:t xml:space="preserve"> Variable Name</w:t>
-      </w:r>
+      <w:ins w:id="32" w:author="." w:date="2013-01-10T12:39:00Z">
+        <w:r>
+          <w:rPr>
+            <w:szCs w:val="16"/>
+          </w:rPr>
+          <w:t>Output:Variable</w:t>
+        </w:r>
+        <w:proofErr w:type="spellEnd"/>
+        <w:r>
+          <w:rPr>
+            <w:szCs w:val="16"/>
+          </w:rPr>
+          <w:t xml:space="preserve"> Name</w:t>
+        </w:r>
+      </w:ins>
     </w:p>
     <w:p>
       <w:pPr>
@@ -5257,9 +5384,9 @@
           <w:b/>
         </w:rPr>
       </w:pPr>
-      <w:bookmarkStart w:id="21" w:name="_Toc330556390"/>
-      <w:bookmarkEnd w:id="19"/>
-      <w:bookmarkEnd w:id="20"/>
+      <w:bookmarkStart w:id="33" w:name="_Toc330556390"/>
+      <w:bookmarkEnd w:id="27"/>
+      <w:bookmarkEnd w:id="28"/>
       <w:proofErr w:type="spellStart"/>
       <w:r>
         <w:rPr>
@@ -5290,7 +5417,7 @@
         </w:rPr>
         <w:t>:To:Schedule</w:t>
       </w:r>
-      <w:bookmarkEnd w:id="21"/>
+      <w:bookmarkEnd w:id="33"/>
       <w:proofErr w:type="spellEnd"/>
       <w:proofErr w:type="gramEnd"/>
     </w:p>
@@ -5373,9 +5500,9 @@
           <w:szCs w:val="20"/>
         </w:rPr>
       </w:pPr>
-      <w:bookmarkStart w:id="22" w:name="_Toc294874348"/>
-      <w:bookmarkStart w:id="23" w:name="_Toc300743807"/>
-      <w:bookmarkStart w:id="24" w:name="_Toc320870147"/>
+      <w:bookmarkStart w:id="34" w:name="_Toc294874348"/>
+      <w:bookmarkStart w:id="35" w:name="_Toc300743807"/>
+      <w:bookmarkStart w:id="36" w:name="_Toc320870147"/>
       <w:r>
         <w:rPr>
           <w:rFonts w:ascii="Arial" w:hAnsi="Arial" w:cs="Arial"/>
@@ -5384,7 +5511,47 @@
         </w:rPr>
         <w:t xml:space="preserve">Field: </w:t>
       </w:r>
-      <w:bookmarkEnd w:id="22"/>
+      <w:bookmarkEnd w:id="34"/>
+      <w:del w:id="37" w:author="." w:date="2013-01-10T12:42:00Z">
+        <w:r>
+          <w:rPr>
+            <w:rFonts w:ascii="Arial" w:hAnsi="Arial" w:cs="Arial"/>
+            <w:sz w:val="20"/>
+            <w:szCs w:val="20"/>
+          </w:rPr>
+          <w:delText>EnergyPlus Variable Name</w:delText>
+        </w:r>
+      </w:del>
+      <w:bookmarkEnd w:id="35"/>
+      <w:bookmarkEnd w:id="36"/>
+      <w:ins w:id="38" w:author="." w:date="2013-01-10T12:42:00Z">
+        <w:r>
+          <w:rPr>
+            <w:rFonts w:ascii="Arial" w:hAnsi="Arial" w:cs="Arial"/>
+            <w:sz w:val="20"/>
+            <w:szCs w:val="20"/>
+          </w:rPr>
+          <w:t>Schedule Name</w:t>
+        </w:r>
+      </w:ins>
+    </w:p>
+    <w:p>
+      <w:pPr>
+        <w:pStyle w:val="BodyText"/>
+        <w:rPr>
+          <w:rFonts w:ascii="Arial" w:hAnsi="Arial" w:cs="Arial"/>
+          <w:sz w:val="20"/>
+          <w:szCs w:val="20"/>
+        </w:rPr>
+      </w:pPr>
+      <w:r>
+        <w:rPr>
+          <w:rFonts w:ascii="Arial" w:hAnsi="Arial" w:cs="Arial"/>
+          <w:sz w:val="20"/>
+          <w:szCs w:val="20"/>
+        </w:rPr>
+        <w:t xml:space="preserve">This field contains a unique (within all </w:t>
+      </w:r>
       <w:proofErr w:type="spellStart"/>
       <w:r>
         <w:rPr>
@@ -5392,6 +5559,24 @@
           <w:sz w:val="20"/>
           <w:szCs w:val="20"/>
         </w:rPr>
+        <w:t>DaySchedules</w:t>
+      </w:r>
+      <w:proofErr w:type="spellEnd"/>
+      <w:r>
+        <w:rPr>
+          <w:rFonts w:ascii="Arial" w:hAnsi="Arial" w:cs="Arial"/>
+          <w:sz w:val="20"/>
+          <w:szCs w:val="20"/>
+        </w:rPr>
+        <w:t xml:space="preserve">) designation for this schedule in </w:t>
+      </w:r>
+      <w:proofErr w:type="spellStart"/>
+      <w:r>
+        <w:rPr>
+          <w:rFonts w:ascii="Arial" w:hAnsi="Arial" w:cs="Arial"/>
+          <w:sz w:val="20"/>
+          <w:szCs w:val="20"/>
+        </w:rPr>
         <w:t>EnergyPlus</w:t>
       </w:r>
       <w:proofErr w:type="spellEnd"/>
@@ -5401,10 +5586,58 @@
           <w:sz w:val="20"/>
           <w:szCs w:val="20"/>
         </w:rPr>
-        <w:t xml:space="preserve"> Variable Name</w:t>
-      </w:r>
-      <w:bookmarkEnd w:id="23"/>
-      <w:bookmarkEnd w:id="24"/>
+        <w:t xml:space="preserve">. It is referenced by </w:t>
+      </w:r>
+      <w:proofErr w:type="spellStart"/>
+      <w:r>
+        <w:rPr>
+          <w:rFonts w:ascii="Arial" w:hAnsi="Arial" w:cs="Arial"/>
+          <w:sz w:val="20"/>
+          <w:szCs w:val="20"/>
+        </w:rPr>
+        <w:t>WeekSchedules</w:t>
+      </w:r>
+      <w:proofErr w:type="spellEnd"/>
+      <w:r>
+        <w:rPr>
+          <w:rFonts w:ascii="Arial" w:hAnsi="Arial" w:cs="Arial"/>
+          <w:sz w:val="20"/>
+          <w:szCs w:val="20"/>
+        </w:rPr>
+        <w:t xml:space="preserve"> to define the appropriate schedule values.</w:t>
+      </w:r>
+      <w:r>
+        <w:rPr>
+          <w:rFonts w:ascii="Arial" w:hAnsi="Arial" w:cs="Arial"/>
+          <w:sz w:val="20"/>
+          <w:szCs w:val="20"/>
+        </w:rPr>
+        <w:t xml:space="preserve"> </w:t>
+      </w:r>
+    </w:p>
+    <w:p>
+      <w:pPr>
+        <w:pStyle w:val="Heading4"/>
+        <w:rPr>
+          <w:rFonts w:ascii="Arial" w:hAnsi="Arial" w:cs="Arial"/>
+          <w:sz w:val="20"/>
+          <w:szCs w:val="20"/>
+        </w:rPr>
+      </w:pPr>
+      <w:bookmarkStart w:id="39" w:name="_Toc294874349"/>
+      <w:bookmarkStart w:id="40" w:name="_Toc300743808"/>
+      <w:bookmarkStart w:id="41" w:name="_Toc320870148"/>
+      <w:r>
+        <w:rPr>
+          <w:rFonts w:ascii="Arial" w:hAnsi="Arial" w:cs="Arial"/>
+          <w:sz w:val="20"/>
+          <w:szCs w:val="20"/>
+        </w:rPr>
+        <w:t>Field: Schedule Type Limits Name</w:t>
+      </w:r>
+      <w:bookmarkEnd w:id="39"/>
+      <w:bookmarkEnd w:id="40"/>
+      <w:bookmarkEnd w:id="41"/>
     </w:p>
     <w:p>
       <w:pPr>
@@ -5421,7 +5654,65 @@
           <w:sz w:val="20"/>
           <w:szCs w:val="20"/>
         </w:rPr>
-        <w:t xml:space="preserve">This field contains a unique (within all </w:t>
+        <w:t>This field contains a reference to the Schedule Type Limits object. If found in a list of Schedule Type Limits (see above), then the restrictions from the referenced object will be used to validate the current field values.</w:t>
+      </w:r>
+    </w:p>
+    <w:p>
+      <w:pPr>
+        <w:pStyle w:val="Heading4"/>
+        <w:rPr>
+          <w:rFonts w:ascii="Arial" w:hAnsi="Arial" w:cs="Arial"/>
+          <w:sz w:val="20"/>
+          <w:szCs w:val="20"/>
+        </w:rPr>
+      </w:pPr>
+      <w:bookmarkStart w:id="42" w:name="_Toc294874347"/>
+      <w:bookmarkStart w:id="43" w:name="_Toc300743806"/>
+      <w:bookmarkStart w:id="44" w:name="_Toc320870151"/>
+      <w:r>
+        <w:rPr>
+          <w:rFonts w:ascii="Arial" w:hAnsi="Arial" w:cs="Arial"/>
+          <w:sz w:val="20"/>
+          <w:szCs w:val="20"/>
+        </w:rPr>
+        <w:t>Field: FMU Variable Name</w:t>
+      </w:r>
+      <w:bookmarkEnd w:id="42"/>
+      <w:bookmarkEnd w:id="43"/>
+      <w:bookmarkEnd w:id="44"/>
+    </w:p>
+    <w:p>
+      <w:pPr>
+        <w:pStyle w:val="BodyText"/>
+        <w:rPr>
+          <w:rFonts w:ascii="Arial" w:hAnsi="Arial" w:cs="Arial"/>
+          <w:sz w:val="20"/>
+          <w:szCs w:val="20"/>
+        </w:rPr>
+      </w:pPr>
+      <w:r>
+        <w:rPr>
+          <w:rFonts w:ascii="Arial" w:hAnsi="Arial" w:cs="Arial"/>
+          <w:sz w:val="20"/>
+          <w:szCs w:val="20"/>
+        </w:rPr>
+        <w:t xml:space="preserve">This field contains the name of the variable in the </w:t>
+      </w:r>
+      <w:r>
+        <w:rPr>
+          <w:rFonts w:ascii="Arial" w:hAnsi="Arial" w:cs="Arial"/>
+          <w:sz w:val="20"/>
+          <w:szCs w:val="20"/>
+        </w:rPr>
+        <w:t>model description</w:t>
+      </w:r>
+      <w:r>
+        <w:rPr>
+          <w:rFonts w:ascii="Arial" w:hAnsi="Arial" w:cs="Arial"/>
+          <w:sz w:val="20"/>
+          <w:szCs w:val="20"/>
+        </w:rPr>
+        <w:t xml:space="preserve"> file of the FMU that will be mapped to the schedule in </w:t>
       </w:r>
       <w:proofErr w:type="spellStart"/>
       <w:r>
@@ -5430,7 +5721,7 @@
           <w:sz w:val="20"/>
           <w:szCs w:val="20"/>
         </w:rPr>
-        <w:t>DaySchedules</w:t>
+        <w:t>EnergyPlus</w:t>
       </w:r>
       <w:proofErr w:type="spellEnd"/>
       <w:r>
@@ -5439,43 +5730,7 @@
           <w:sz w:val="20"/>
           <w:szCs w:val="20"/>
         </w:rPr>
-        <w:t xml:space="preserve">) designation for this schedule in </w:t>
-      </w:r>
-      <w:proofErr w:type="spellStart"/>
-      <w:r>
-        <w:rPr>
-          <w:rFonts w:ascii="Arial" w:hAnsi="Arial" w:cs="Arial"/>
-          <w:sz w:val="20"/>
-          <w:szCs w:val="20"/>
-        </w:rPr>
-        <w:t>EnergyPlus</w:t>
-      </w:r>
-      <w:proofErr w:type="spellEnd"/>
-      <w:r>
-        <w:rPr>
-          <w:rFonts w:ascii="Arial" w:hAnsi="Arial" w:cs="Arial"/>
-          <w:sz w:val="20"/>
-          <w:szCs w:val="20"/>
-        </w:rPr>
-        <w:t xml:space="preserve">. It is referenced by </w:t>
-      </w:r>
-      <w:proofErr w:type="spellStart"/>
-      <w:r>
-        <w:rPr>
-          <w:rFonts w:ascii="Arial" w:hAnsi="Arial" w:cs="Arial"/>
-          <w:sz w:val="20"/>
-          <w:szCs w:val="20"/>
-        </w:rPr>
-        <w:t>WeekSchedules</w:t>
-      </w:r>
-      <w:proofErr w:type="spellEnd"/>
-      <w:r>
-        <w:rPr>
-          <w:rFonts w:ascii="Arial" w:hAnsi="Arial" w:cs="Arial"/>
-          <w:sz w:val="20"/>
-          <w:szCs w:val="20"/>
-        </w:rPr>
-        <w:t xml:space="preserve"> to define the appropriate schedule values.</w:t>
+        <w:t>.</w:t>
       </w:r>
       <w:r>
         <w:rPr>
@@ -5495,135 +5750,9 @@
           <w:szCs w:val="20"/>
         </w:rPr>
       </w:pPr>
-      <w:bookmarkStart w:id="25" w:name="_Toc294874349"/>
-      <w:bookmarkStart w:id="26" w:name="_Toc300743808"/>
-      <w:bookmarkStart w:id="27" w:name="_Toc320870148"/>
-      <w:r>
-        <w:rPr>
-          <w:rFonts w:ascii="Arial" w:hAnsi="Arial" w:cs="Arial"/>
-          <w:sz w:val="20"/>
-          <w:szCs w:val="20"/>
-        </w:rPr>
-        <w:t>Field: Schedule Type Limits Name</w:t>
-      </w:r>
-      <w:bookmarkEnd w:id="25"/>
-      <w:bookmarkEnd w:id="26"/>
-      <w:bookmarkEnd w:id="27"/>
-    </w:p>
-    <w:p>
-      <w:pPr>
-        <w:pStyle w:val="BodyText"/>
-        <w:rPr>
-          <w:rFonts w:ascii="Arial" w:hAnsi="Arial" w:cs="Arial"/>
-          <w:sz w:val="20"/>
-          <w:szCs w:val="20"/>
-        </w:rPr>
-      </w:pPr>
-      <w:r>
-        <w:rPr>
-          <w:rFonts w:ascii="Arial" w:hAnsi="Arial" w:cs="Arial"/>
-          <w:sz w:val="20"/>
-          <w:szCs w:val="20"/>
-        </w:rPr>
-        <w:t>This field contains a reference to the Schedule Type Limits object. If found in a list of Schedule Type Limits (see above), then the restrictions from the referenced object will be used to validate the current field values.</w:t>
-      </w:r>
-    </w:p>
-    <w:p>
-      <w:pPr>
-        <w:pStyle w:val="Heading4"/>
-        <w:rPr>
-          <w:rFonts w:ascii="Arial" w:hAnsi="Arial" w:cs="Arial"/>
-          <w:sz w:val="20"/>
-          <w:szCs w:val="20"/>
-        </w:rPr>
-      </w:pPr>
-      <w:bookmarkStart w:id="28" w:name="_Toc294874347"/>
-      <w:bookmarkStart w:id="29" w:name="_Toc300743806"/>
-      <w:bookmarkStart w:id="30" w:name="_Toc320870151"/>
-      <w:r>
-        <w:rPr>
-          <w:rFonts w:ascii="Arial" w:hAnsi="Arial" w:cs="Arial"/>
-          <w:sz w:val="20"/>
-          <w:szCs w:val="20"/>
-        </w:rPr>
-        <w:t>Field: FMU Variable Name</w:t>
-      </w:r>
-      <w:bookmarkEnd w:id="28"/>
-      <w:bookmarkEnd w:id="29"/>
-      <w:bookmarkEnd w:id="30"/>
-    </w:p>
-    <w:p>
-      <w:pPr>
-        <w:pStyle w:val="BodyText"/>
-        <w:rPr>
-          <w:rFonts w:ascii="Arial" w:hAnsi="Arial" w:cs="Arial"/>
-          <w:sz w:val="20"/>
-          <w:szCs w:val="20"/>
-        </w:rPr>
-      </w:pPr>
-      <w:r>
-        <w:rPr>
-          <w:rFonts w:ascii="Arial" w:hAnsi="Arial" w:cs="Arial"/>
-          <w:sz w:val="20"/>
-          <w:szCs w:val="20"/>
-        </w:rPr>
-        <w:t xml:space="preserve">This field contains the name of the variable in the </w:t>
-      </w:r>
-      <w:r>
-        <w:rPr>
-          <w:rFonts w:ascii="Arial" w:hAnsi="Arial" w:cs="Arial"/>
-          <w:sz w:val="20"/>
-          <w:szCs w:val="20"/>
-        </w:rPr>
-        <w:t>model description</w:t>
-      </w:r>
-      <w:r>
-        <w:rPr>
-          <w:rFonts w:ascii="Arial" w:hAnsi="Arial" w:cs="Arial"/>
-          <w:sz w:val="20"/>
-          <w:szCs w:val="20"/>
-        </w:rPr>
-        <w:t xml:space="preserve"> file of the FMU that will be mapped to the schedule in </w:t>
-      </w:r>
-      <w:proofErr w:type="spellStart"/>
-      <w:r>
-        <w:rPr>
-          <w:rFonts w:ascii="Arial" w:hAnsi="Arial" w:cs="Arial"/>
-          <w:sz w:val="20"/>
-          <w:szCs w:val="20"/>
-        </w:rPr>
-        <w:t>EnergyPlus</w:t>
-      </w:r>
-      <w:proofErr w:type="spellEnd"/>
-      <w:r>
-        <w:rPr>
-          <w:rFonts w:ascii="Arial" w:hAnsi="Arial" w:cs="Arial"/>
-          <w:sz w:val="20"/>
-          <w:szCs w:val="20"/>
-        </w:rPr>
-        <w:t>.</w:t>
-      </w:r>
-      <w:r>
-        <w:rPr>
-          <w:rFonts w:ascii="Arial" w:hAnsi="Arial" w:cs="Arial"/>
-          <w:sz w:val="20"/>
-          <w:szCs w:val="20"/>
-        </w:rPr>
-        <w:t xml:space="preserve"> </w:t>
-      </w:r>
-    </w:p>
-    <w:p>
-      <w:pPr>
-        <w:pStyle w:val="Heading4"/>
-        <w:rPr>
-          <w:rFonts w:ascii="Arial" w:hAnsi="Arial" w:cs="Arial"/>
-          <w:sz w:val="20"/>
-          <w:szCs w:val="20"/>
-        </w:rPr>
-      </w:pPr>
-      <w:bookmarkStart w:id="31" w:name="_Toc294874350"/>
-      <w:bookmarkStart w:id="32" w:name="_Toc300743809"/>
-      <w:bookmarkStart w:id="33" w:name="_Toc320870152"/>
+      <w:bookmarkStart w:id="45" w:name="_Toc294874350"/>
+      <w:bookmarkStart w:id="46" w:name="_Toc300743809"/>
+      <w:bookmarkStart w:id="47" w:name="_Toc320870152"/>
       <w:r>
         <w:rPr>
           <w:rFonts w:ascii="Arial" w:hAnsi="Arial" w:cs="Arial"/>
@@ -5632,9 +5761,9 @@
         </w:rPr>
         <w:t>Field: Initial Value</w:t>
       </w:r>
-      <w:bookmarkEnd w:id="31"/>
-      <w:bookmarkEnd w:id="32"/>
-      <w:bookmarkEnd w:id="33"/>
+      <w:bookmarkEnd w:id="45"/>
+      <w:bookmarkEnd w:id="46"/>
+      <w:bookmarkEnd w:id="47"/>
     </w:p>
     <w:p>
       <w:pPr>
@@ -5802,20 +5931,22 @@
         </w:rPr>
         <w:t xml:space="preserve"> \field </w:t>
       </w:r>
-      <w:proofErr w:type="spellStart"/>
-      <w:r>
-        <w:rPr>
-          <w:szCs w:val="16"/>
-        </w:rPr>
-        <w:t>EnergyPlus</w:t>
-      </w:r>
-      <w:proofErr w:type="spellEnd"/>
-      <w:r>
-        <w:rPr>
-          <w:szCs w:val="16"/>
-        </w:rPr>
-        <w:t xml:space="preserve"> Variable Name</w:t>
-      </w:r>
+      <w:del w:id="48" w:author="." w:date="2013-01-10T12:42:00Z">
+        <w:r>
+          <w:rPr>
+            <w:szCs w:val="16"/>
+          </w:rPr>
+          <w:delText>EnergyPlus Variable Name</w:delText>
+        </w:r>
+      </w:del>
+      <w:ins w:id="49" w:author="." w:date="2013-01-10T12:42:00Z">
+        <w:r>
+          <w:rPr>
+            <w:szCs w:val="16"/>
+          </w:rPr>
+          <w:t>Schedule Name</w:t>
+        </w:r>
+      </w:ins>
     </w:p>
     <w:p>
       <w:pPr>
@@ -6157,7 +6288,7 @@
           <w:b/>
         </w:rPr>
       </w:pPr>
-      <w:bookmarkStart w:id="34" w:name="_Toc330556391"/>
+      <w:bookmarkStart w:id="50" w:name="_Toc330556391"/>
       <w:proofErr w:type="spellStart"/>
       <w:r>
         <w:rPr>
@@ -6188,7 +6319,7 @@
         </w:rPr>
         <w:t>:To:Actuator</w:t>
       </w:r>
-      <w:bookmarkEnd w:id="34"/>
+      <w:bookmarkEnd w:id="50"/>
       <w:proofErr w:type="spellEnd"/>
       <w:proofErr w:type="gramEnd"/>
     </w:p>
@@ -6201,9 +6332,9 @@
           <w:szCs w:val="20"/>
         </w:rPr>
       </w:pPr>
-      <w:bookmarkStart w:id="35" w:name="_Toc294874354"/>
-      <w:bookmarkStart w:id="36" w:name="_Toc300743814"/>
-      <w:bookmarkStart w:id="37" w:name="_Toc320870154"/>
+      <w:bookmarkStart w:id="51" w:name="_Toc294874354"/>
+      <w:bookmarkStart w:id="52" w:name="_Toc300743814"/>
+      <w:bookmarkStart w:id="53" w:name="_Toc320870154"/>
       <w:r>
         <w:rPr>
           <w:rFonts w:ascii="Arial" w:hAnsi="Arial" w:cs="Arial"/>
@@ -6258,7 +6389,47 @@
         </w:rPr>
         <w:t xml:space="preserve">Field: </w:t>
       </w:r>
-      <w:bookmarkEnd w:id="35"/>
+      <w:bookmarkEnd w:id="51"/>
+      <w:del w:id="54" w:author="." w:date="2013-01-10T12:42:00Z">
+        <w:r>
+          <w:rPr>
+            <w:rFonts w:ascii="Arial" w:hAnsi="Arial" w:cs="Arial"/>
+            <w:sz w:val="20"/>
+            <w:szCs w:val="20"/>
+          </w:rPr>
+          <w:delText>EnergyPlus Variable Name</w:delText>
+        </w:r>
+      </w:del>
+      <w:bookmarkEnd w:id="52"/>
+      <w:bookmarkEnd w:id="53"/>
+      <w:ins w:id="55" w:author="." w:date="2013-01-10T12:42:00Z">
+        <w:r>
+          <w:rPr>
+            <w:rFonts w:ascii="Arial" w:hAnsi="Arial" w:cs="Arial"/>
+            <w:sz w:val="20"/>
+            <w:szCs w:val="20"/>
+          </w:rPr>
+          <w:t>Name</w:t>
+        </w:r>
+      </w:ins>
+    </w:p>
+    <w:p>
+      <w:pPr>
+        <w:pStyle w:val="BodyText"/>
+        <w:rPr>
+          <w:rFonts w:ascii="Arial" w:hAnsi="Arial" w:cs="Arial"/>
+          <w:sz w:val="20"/>
+          <w:szCs w:val="20"/>
+        </w:rPr>
+      </w:pPr>
+      <w:r>
+        <w:rPr>
+          <w:rFonts w:ascii="Arial" w:hAnsi="Arial" w:cs="Arial"/>
+          <w:sz w:val="20"/>
+          <w:szCs w:val="20"/>
+        </w:rPr>
+        <w:t xml:space="preserve">This field contains a unique name for the actuator. No spaces are allowed in the object name. This name will be a global read-only variable in </w:t>
+      </w:r>
       <w:proofErr w:type="spellStart"/>
       <w:r>
         <w:rPr>
@@ -6266,7 +6437,7 @@
           <w:sz w:val="20"/>
           <w:szCs w:val="20"/>
         </w:rPr>
-        <w:t>EnergyPlus</w:t>
+        <w:t>Erl</w:t>
       </w:r>
       <w:proofErr w:type="spellEnd"/>
       <w:r>
@@ -6275,27 +6446,7 @@
           <w:sz w:val="20"/>
           <w:szCs w:val="20"/>
         </w:rPr>
-        <w:t xml:space="preserve"> Variable Name</w:t>
-      </w:r>
-      <w:bookmarkEnd w:id="36"/>
-      <w:bookmarkEnd w:id="37"/>
-    </w:p>
-    <w:p>
-      <w:pPr>
-        <w:pStyle w:val="BodyText"/>
-        <w:rPr>
-          <w:rFonts w:ascii="Arial" w:hAnsi="Arial" w:cs="Arial"/>
-          <w:sz w:val="20"/>
-          <w:szCs w:val="20"/>
-        </w:rPr>
-      </w:pPr>
-      <w:r>
-        <w:rPr>
-          <w:rFonts w:ascii="Arial" w:hAnsi="Arial" w:cs="Arial"/>
-          <w:sz w:val="20"/>
-          <w:szCs w:val="20"/>
-        </w:rPr>
-        <w:t xml:space="preserve">This field contains a unique name for the actuator. No spaces are allowed in the object name. This name will be a global read-only variable in </w:t>
+        <w:t xml:space="preserve"> programs and cannot duplicate any other global scope </w:t>
       </w:r>
       <w:proofErr w:type="spellStart"/>
       <w:r>
@@ -6313,24 +6464,6 @@
           <w:sz w:val="20"/>
           <w:szCs w:val="20"/>
         </w:rPr>
-        <w:t xml:space="preserve"> programs and cannot duplicate any other global scope </w:t>
-      </w:r>
-      <w:proofErr w:type="spellStart"/>
-      <w:r>
-        <w:rPr>
-          <w:rFonts w:ascii="Arial" w:hAnsi="Arial" w:cs="Arial"/>
-          <w:sz w:val="20"/>
-          <w:szCs w:val="20"/>
-        </w:rPr>
-        <w:t>Erl</w:t>
-      </w:r>
-      <w:proofErr w:type="spellEnd"/>
-      <w:r>
-        <w:rPr>
-          <w:rFonts w:ascii="Arial" w:hAnsi="Arial" w:cs="Arial"/>
-          <w:sz w:val="20"/>
-          <w:szCs w:val="20"/>
-        </w:rPr>
         <w:t xml:space="preserve"> variable.</w:t>
       </w:r>
     </w:p>
@@ -6343,9 +6476,9 @@
           <w:szCs w:val="20"/>
         </w:rPr>
       </w:pPr>
-      <w:bookmarkStart w:id="38" w:name="_Toc294874355"/>
-      <w:bookmarkStart w:id="39" w:name="_Toc300743815"/>
-      <w:bookmarkStart w:id="40" w:name="_Toc320870155"/>
+      <w:bookmarkStart w:id="56" w:name="_Toc294874355"/>
+      <w:bookmarkStart w:id="57" w:name="_Toc300743815"/>
+      <w:bookmarkStart w:id="58" w:name="_Toc320870155"/>
       <w:r>
         <w:rPr>
           <w:rFonts w:ascii="Arial" w:hAnsi="Arial" w:cs="Arial"/>
@@ -6354,9 +6487,9 @@
         </w:rPr>
         <w:t>Field: Actuated Component Unique Name</w:t>
       </w:r>
-      <w:bookmarkEnd w:id="38"/>
-      <w:bookmarkEnd w:id="39"/>
-      <w:bookmarkEnd w:id="40"/>
+      <w:bookmarkEnd w:id="56"/>
+      <w:bookmarkEnd w:id="57"/>
+      <w:bookmarkEnd w:id="58"/>
     </w:p>
     <w:p>
       <w:pPr>
@@ -6415,9 +6548,9 @@
           <w:szCs w:val="20"/>
         </w:rPr>
       </w:pPr>
-      <w:bookmarkStart w:id="41" w:name="_Toc294874356"/>
-      <w:bookmarkStart w:id="42" w:name="_Toc300743816"/>
-      <w:bookmarkStart w:id="43" w:name="_Toc320870156"/>
+      <w:bookmarkStart w:id="59" w:name="_Toc294874356"/>
+      <w:bookmarkStart w:id="60" w:name="_Toc300743816"/>
+      <w:bookmarkStart w:id="61" w:name="_Toc320870156"/>
       <w:r>
         <w:rPr>
           <w:rFonts w:ascii="Arial" w:hAnsi="Arial" w:cs="Arial"/>
@@ -6426,9 +6559,9 @@
         </w:rPr>
         <w:t>Field: Actuated Component Type</w:t>
       </w:r>
-      <w:bookmarkEnd w:id="41"/>
-      <w:bookmarkEnd w:id="42"/>
-      <w:bookmarkEnd w:id="43"/>
+      <w:bookmarkEnd w:id="59"/>
+      <w:bookmarkEnd w:id="60"/>
+      <w:bookmarkEnd w:id="61"/>
     </w:p>
     <w:p>
       <w:pPr>
@@ -6487,9 +6620,9 @@
           <w:szCs w:val="20"/>
         </w:rPr>
       </w:pPr>
-      <w:bookmarkStart w:id="44" w:name="_Toc294874357"/>
-      <w:bookmarkStart w:id="45" w:name="_Toc300743817"/>
-      <w:bookmarkStart w:id="46" w:name="_Toc320870157"/>
+      <w:bookmarkStart w:id="62" w:name="_Toc294874357"/>
+      <w:bookmarkStart w:id="63" w:name="_Toc300743817"/>
+      <w:bookmarkStart w:id="64" w:name="_Toc320870157"/>
       <w:r>
         <w:rPr>
           <w:rFonts w:ascii="Arial" w:hAnsi="Arial" w:cs="Arial"/>
@@ -6498,9 +6631,9 @@
         </w:rPr>
         <w:t>Field: Actuated Component Control Type</w:t>
       </w:r>
-      <w:bookmarkEnd w:id="44"/>
-      <w:bookmarkEnd w:id="45"/>
-      <w:bookmarkEnd w:id="46"/>
+      <w:bookmarkEnd w:id="62"/>
+      <w:bookmarkEnd w:id="63"/>
+      <w:bookmarkEnd w:id="64"/>
     </w:p>
     <w:p>
       <w:pPr>
@@ -6529,9 +6662,9 @@
           <w:szCs w:val="20"/>
         </w:rPr>
       </w:pPr>
-      <w:bookmarkStart w:id="47" w:name="_Toc294874353"/>
-      <w:bookmarkStart w:id="48" w:name="_Toc300743813"/>
-      <w:bookmarkStart w:id="49" w:name="_Toc320870160"/>
+      <w:bookmarkStart w:id="65" w:name="_Toc294874353"/>
+      <w:bookmarkStart w:id="66" w:name="_Toc300743813"/>
+      <w:bookmarkStart w:id="67" w:name="_Toc320870160"/>
       <w:r>
         <w:rPr>
           <w:rFonts w:ascii="Arial" w:hAnsi="Arial" w:cs="Arial"/>
@@ -6540,9 +6673,9 @@
         </w:rPr>
         <w:t>Field: FMU Variable Name</w:t>
       </w:r>
-      <w:bookmarkEnd w:id="47"/>
-      <w:bookmarkEnd w:id="48"/>
-      <w:bookmarkEnd w:id="49"/>
+      <w:bookmarkEnd w:id="65"/>
+      <w:bookmarkEnd w:id="66"/>
+      <w:bookmarkEnd w:id="67"/>
     </w:p>
     <w:p>
       <w:pPr>
@@ -6605,9 +6738,9 @@
           <w:szCs w:val="20"/>
         </w:rPr>
       </w:pPr>
-      <w:bookmarkStart w:id="50" w:name="_Toc294874358"/>
-      <w:bookmarkStart w:id="51" w:name="_Toc300743818"/>
-      <w:bookmarkStart w:id="52" w:name="_Toc320870161"/>
+      <w:bookmarkStart w:id="68" w:name="_Toc294874358"/>
+      <w:bookmarkStart w:id="69" w:name="_Toc300743818"/>
+      <w:bookmarkStart w:id="70" w:name="_Toc320870161"/>
       <w:r>
         <w:rPr>
           <w:rFonts w:ascii="Arial" w:hAnsi="Arial" w:cs="Arial"/>
@@ -6617,9 +6750,9 @@
         <w:lastRenderedPageBreak/>
         <w:t>Field: Initial Value</w:t>
       </w:r>
-      <w:bookmarkEnd w:id="50"/>
-      <w:bookmarkEnd w:id="51"/>
-      <w:bookmarkEnd w:id="52"/>
+      <w:bookmarkEnd w:id="68"/>
+      <w:bookmarkEnd w:id="69"/>
+      <w:bookmarkEnd w:id="70"/>
     </w:p>
     <w:p>
       <w:pPr>
@@ -6766,20 +6899,22 @@
         </w:rPr>
         <w:t xml:space="preserve"> \field </w:t>
       </w:r>
-      <w:proofErr w:type="spellStart"/>
-      <w:r>
-        <w:rPr>
-          <w:szCs w:val="16"/>
-        </w:rPr>
-        <w:t>EnergyPlus</w:t>
-      </w:r>
-      <w:proofErr w:type="spellEnd"/>
-      <w:r>
-        <w:rPr>
-          <w:szCs w:val="16"/>
-        </w:rPr>
-        <w:t xml:space="preserve"> Variable Name</w:t>
-      </w:r>
+      <w:del w:id="71" w:author="." w:date="2013-01-10T12:42:00Z">
+        <w:r>
+          <w:rPr>
+            <w:szCs w:val="16"/>
+          </w:rPr>
+          <w:delText>EnergyPlus Variable Name</w:delText>
+        </w:r>
+      </w:del>
+      <w:ins w:id="72" w:author="." w:date="2013-01-10T12:42:00Z">
+        <w:r>
+          <w:rPr>
+            <w:szCs w:val="16"/>
+          </w:rPr>
+          <w:t>Name</w:t>
+        </w:r>
+      </w:ins>
     </w:p>
     <w:p>
       <w:pPr>
@@ -7277,10 +7412,10 @@
       <w:pPr>
         <w:pStyle w:val="BodyText"/>
       </w:pPr>
-      <w:bookmarkStart w:id="53" w:name="_Toc294874359"/>
-      <w:bookmarkStart w:id="54" w:name="_Toc300743819"/>
-      <w:bookmarkStart w:id="55" w:name="_Toc320870162"/>
-      <w:bookmarkStart w:id="56" w:name="_Toc330556392"/>
+      <w:bookmarkStart w:id="73" w:name="_Toc294874359"/>
+      <w:bookmarkStart w:id="74" w:name="_Toc300743819"/>
+      <w:bookmarkStart w:id="75" w:name="_Toc320870162"/>
+      <w:bookmarkStart w:id="76" w:name="_Toc330556392"/>
     </w:p>
     <w:p>
       <w:pPr>
@@ -7321,10 +7456,10 @@
         </w:rPr>
         <w:t>:To:Variable</w:t>
       </w:r>
-      <w:bookmarkEnd w:id="53"/>
-      <w:bookmarkEnd w:id="54"/>
-      <w:bookmarkEnd w:id="55"/>
-      <w:bookmarkEnd w:id="56"/>
+      <w:bookmarkEnd w:id="73"/>
+      <w:bookmarkEnd w:id="74"/>
+      <w:bookmarkEnd w:id="75"/>
+      <w:bookmarkEnd w:id="76"/>
       <w:proofErr w:type="spellEnd"/>
       <w:proofErr w:type="gramEnd"/>
     </w:p>
@@ -7337,9 +7472,9 @@
           <w:szCs w:val="20"/>
         </w:rPr>
       </w:pPr>
-      <w:bookmarkStart w:id="57" w:name="_Toc294874362"/>
-      <w:bookmarkStart w:id="58" w:name="_Toc300743823"/>
-      <w:bookmarkStart w:id="59" w:name="_Toc320870163"/>
+      <w:bookmarkStart w:id="77" w:name="_Toc294874362"/>
+      <w:bookmarkStart w:id="78" w:name="_Toc300743823"/>
+      <w:bookmarkStart w:id="79" w:name="_Toc320870163"/>
       <w:r>
         <w:rPr>
           <w:rFonts w:ascii="Arial" w:hAnsi="Arial" w:cs="Arial"/>
@@ -7412,7 +7547,47 @@
         </w:rPr>
         <w:t xml:space="preserve">Field: </w:t>
       </w:r>
-      <w:bookmarkEnd w:id="57"/>
+      <w:bookmarkEnd w:id="77"/>
+      <w:del w:id="80" w:author="." w:date="2013-01-10T12:42:00Z">
+        <w:r>
+          <w:rPr>
+            <w:rFonts w:ascii="Arial" w:hAnsi="Arial" w:cs="Arial"/>
+            <w:sz w:val="20"/>
+            <w:szCs w:val="20"/>
+          </w:rPr>
+          <w:delText>EnergyPlus Variable Name</w:delText>
+        </w:r>
+      </w:del>
+      <w:bookmarkEnd w:id="78"/>
+      <w:bookmarkEnd w:id="79"/>
+      <w:ins w:id="81" w:author="." w:date="2013-01-10T12:42:00Z">
+        <w:r>
+          <w:rPr>
+            <w:rFonts w:ascii="Arial" w:hAnsi="Arial" w:cs="Arial"/>
+            <w:sz w:val="20"/>
+            <w:szCs w:val="20"/>
+          </w:rPr>
+          <w:t>Name</w:t>
+        </w:r>
+      </w:ins>
+    </w:p>
+    <w:p>
+      <w:pPr>
+        <w:pStyle w:val="BodyText"/>
+        <w:rPr>
+          <w:rFonts w:ascii="Arial" w:hAnsi="Arial" w:cs="Arial"/>
+          <w:sz w:val="20"/>
+          <w:szCs w:val="20"/>
+        </w:rPr>
+      </w:pPr>
+      <w:r>
+        <w:rPr>
+          <w:rFonts w:ascii="Arial" w:hAnsi="Arial" w:cs="Arial"/>
+          <w:sz w:val="20"/>
+          <w:szCs w:val="20"/>
+        </w:rPr>
+        <w:t xml:space="preserve">This field becomes the global </w:t>
+      </w:r>
       <w:proofErr w:type="spellStart"/>
       <w:r>
         <w:rPr>
@@ -7420,6 +7595,24 @@
           <w:sz w:val="20"/>
           <w:szCs w:val="20"/>
         </w:rPr>
+        <w:t>Erl</w:t>
+      </w:r>
+      <w:proofErr w:type="spellEnd"/>
+      <w:r>
+        <w:rPr>
+          <w:rFonts w:ascii="Arial" w:hAnsi="Arial" w:cs="Arial"/>
+          <w:sz w:val="20"/>
+          <w:szCs w:val="20"/>
+        </w:rPr>
+        <w:t xml:space="preserve"> variable name that can be referenced in the </w:t>
+      </w:r>
+      <w:proofErr w:type="spellStart"/>
+      <w:r>
+        <w:rPr>
+          <w:rFonts w:ascii="Arial" w:hAnsi="Arial" w:cs="Arial"/>
+          <w:sz w:val="20"/>
+          <w:szCs w:val="20"/>
+        </w:rPr>
         <w:t>EnergyPlus</w:t>
       </w:r>
       <w:proofErr w:type="spellEnd"/>
@@ -7429,10 +7622,32 @@
           <w:sz w:val="20"/>
           <w:szCs w:val="20"/>
         </w:rPr>
-        <w:t xml:space="preserve"> Variable Name</w:t>
-      </w:r>
-      <w:bookmarkEnd w:id="58"/>
-      <w:bookmarkEnd w:id="59"/>
+        <w:t xml:space="preserve"> Runtime Language. No spaces are allowed in the object name. The name must be unique across all global scope variables including those declared as sensor and actuators and the built-in variables.</w:t>
+      </w:r>
+    </w:p>
+    <w:p>
+      <w:pPr>
+        <w:pStyle w:val="Heading4"/>
+        <w:rPr>
+          <w:rFonts w:ascii="Arial" w:hAnsi="Arial" w:cs="Arial"/>
+          <w:sz w:val="20"/>
+          <w:szCs w:val="20"/>
+        </w:rPr>
+      </w:pPr>
+      <w:bookmarkStart w:id="82" w:name="_Toc294874361"/>
+      <w:bookmarkStart w:id="83" w:name="_Toc300743822"/>
+      <w:bookmarkStart w:id="84" w:name="_Toc320870166"/>
+      <w:r>
+        <w:rPr>
+          <w:rFonts w:ascii="Arial" w:hAnsi="Arial" w:cs="Arial"/>
+          <w:sz w:val="20"/>
+          <w:szCs w:val="20"/>
+        </w:rPr>
+        <w:t>Field: FMU Variable Name</w:t>
+      </w:r>
+      <w:bookmarkEnd w:id="82"/>
+      <w:bookmarkEnd w:id="83"/>
+      <w:bookmarkEnd w:id="84"/>
     </w:p>
     <w:p>
       <w:pPr>
@@ -7449,7 +7664,23 @@
           <w:sz w:val="20"/>
           <w:szCs w:val="20"/>
         </w:rPr>
-        <w:t xml:space="preserve">This field becomes the global </w:t>
+        <w:t xml:space="preserve">This field contains the name of the variable in the </w:t>
+      </w:r>
+      <w:r>
+        <w:rPr>
+          <w:rFonts w:ascii="Arial" w:hAnsi="Arial" w:cs="Arial"/>
+          <w:sz w:val="20"/>
+          <w:szCs w:val="20"/>
+        </w:rPr>
+        <w:t xml:space="preserve">model description file </w:t>
+      </w:r>
+      <w:r>
+        <w:rPr>
+          <w:rFonts w:ascii="Arial" w:hAnsi="Arial" w:cs="Arial"/>
+          <w:sz w:val="20"/>
+          <w:szCs w:val="20"/>
+        </w:rPr>
+        <w:t xml:space="preserve">of the FMU that will be mapped to the corresponding variable in </w:t>
       </w:r>
       <w:proofErr w:type="spellStart"/>
       <w:r>
@@ -7458,7 +7689,7 @@
           <w:sz w:val="20"/>
           <w:szCs w:val="20"/>
         </w:rPr>
-        <w:t>Erl</w:t>
+        <w:t>EnergyPlus</w:t>
       </w:r>
       <w:proofErr w:type="spellEnd"/>
       <w:r>
@@ -7467,25 +7698,7 @@
           <w:sz w:val="20"/>
           <w:szCs w:val="20"/>
         </w:rPr>
-        <w:t xml:space="preserve"> variable name that can be referenced in the </w:t>
-      </w:r>
-      <w:proofErr w:type="spellStart"/>
-      <w:r>
-        <w:rPr>
-          <w:rFonts w:ascii="Arial" w:hAnsi="Arial" w:cs="Arial"/>
-          <w:sz w:val="20"/>
-          <w:szCs w:val="20"/>
-        </w:rPr>
-        <w:t>EnergyPlus</w:t>
-      </w:r>
-      <w:proofErr w:type="spellEnd"/>
-      <w:r>
-        <w:rPr>
-          <w:rFonts w:ascii="Arial" w:hAnsi="Arial" w:cs="Arial"/>
-          <w:sz w:val="20"/>
-          <w:szCs w:val="20"/>
-        </w:rPr>
-        <w:t xml:space="preserve"> Runtime Language. No spaces are allowed in the object name. The name must be unique across all global scope variables including those declared as sensor and actuators and the built-in variables.</w:t>
+        <w:t>.</w:t>
       </w:r>
     </w:p>
     <w:p>
@@ -7497,85 +7710,9 @@
           <w:szCs w:val="20"/>
         </w:rPr>
       </w:pPr>
-      <w:bookmarkStart w:id="60" w:name="_Toc294874361"/>
-      <w:bookmarkStart w:id="61" w:name="_Toc300743822"/>
-      <w:bookmarkStart w:id="62" w:name="_Toc320870166"/>
-      <w:r>
-        <w:rPr>
-          <w:rFonts w:ascii="Arial" w:hAnsi="Arial" w:cs="Arial"/>
-          <w:sz w:val="20"/>
-          <w:szCs w:val="20"/>
-        </w:rPr>
-        <w:t>Field: FMU Variable Name</w:t>
-      </w:r>
-      <w:bookmarkEnd w:id="60"/>
-      <w:bookmarkEnd w:id="61"/>
-      <w:bookmarkEnd w:id="62"/>
-    </w:p>
-    <w:p>
-      <w:pPr>
-        <w:pStyle w:val="BodyText"/>
-        <w:rPr>
-          <w:rFonts w:ascii="Arial" w:hAnsi="Arial" w:cs="Arial"/>
-          <w:sz w:val="20"/>
-          <w:szCs w:val="20"/>
-        </w:rPr>
-      </w:pPr>
-      <w:r>
-        <w:rPr>
-          <w:rFonts w:ascii="Arial" w:hAnsi="Arial" w:cs="Arial"/>
-          <w:sz w:val="20"/>
-          <w:szCs w:val="20"/>
-        </w:rPr>
-        <w:t xml:space="preserve">This field contains the name of the variable in the </w:t>
-      </w:r>
-      <w:r>
-        <w:rPr>
-          <w:rFonts w:ascii="Arial" w:hAnsi="Arial" w:cs="Arial"/>
-          <w:sz w:val="20"/>
-          <w:szCs w:val="20"/>
-        </w:rPr>
-        <w:t xml:space="preserve">model description file </w:t>
-      </w:r>
-      <w:r>
-        <w:rPr>
-          <w:rFonts w:ascii="Arial" w:hAnsi="Arial" w:cs="Arial"/>
-          <w:sz w:val="20"/>
-          <w:szCs w:val="20"/>
-        </w:rPr>
-        <w:t xml:space="preserve">of the FMU that will be mapped to the corresponding variable in </w:t>
-      </w:r>
-      <w:proofErr w:type="spellStart"/>
-      <w:r>
-        <w:rPr>
-          <w:rFonts w:ascii="Arial" w:hAnsi="Arial" w:cs="Arial"/>
-          <w:sz w:val="20"/>
-          <w:szCs w:val="20"/>
-        </w:rPr>
-        <w:t>EnergyPlus</w:t>
-      </w:r>
-      <w:proofErr w:type="spellEnd"/>
-      <w:r>
-        <w:rPr>
-          <w:rFonts w:ascii="Arial" w:hAnsi="Arial" w:cs="Arial"/>
-          <w:sz w:val="20"/>
-          <w:szCs w:val="20"/>
-        </w:rPr>
-        <w:t>.</w:t>
-      </w:r>
-    </w:p>
-    <w:p>
-      <w:pPr>
-        <w:pStyle w:val="Heading4"/>
-        <w:rPr>
-          <w:rFonts w:ascii="Arial" w:hAnsi="Arial" w:cs="Arial"/>
-          <w:sz w:val="20"/>
-          <w:szCs w:val="20"/>
-        </w:rPr>
-      </w:pPr>
-      <w:bookmarkStart w:id="63" w:name="_Toc294874363"/>
-      <w:bookmarkStart w:id="64" w:name="_Toc300743824"/>
-      <w:bookmarkStart w:id="65" w:name="_Toc320870167"/>
+      <w:bookmarkStart w:id="85" w:name="_Toc294874363"/>
+      <w:bookmarkStart w:id="86" w:name="_Toc300743824"/>
+      <w:bookmarkStart w:id="87" w:name="_Toc320870167"/>
       <w:r>
         <w:rPr>
           <w:rFonts w:ascii="Arial" w:hAnsi="Arial" w:cs="Arial"/>
@@ -7584,9 +7721,9 @@
         </w:rPr>
         <w:t>Field: Initial Value</w:t>
       </w:r>
-      <w:bookmarkEnd w:id="63"/>
-      <w:bookmarkEnd w:id="64"/>
-      <w:bookmarkEnd w:id="65"/>
+      <w:bookmarkEnd w:id="85"/>
+      <w:bookmarkEnd w:id="86"/>
+      <w:bookmarkEnd w:id="87"/>
     </w:p>
     <w:p>
       <w:pPr>
@@ -7754,20 +7891,22 @@
         </w:rPr>
         <w:t xml:space="preserve"> \field </w:t>
       </w:r>
-      <w:proofErr w:type="spellStart"/>
-      <w:r>
-        <w:rPr>
-          <w:szCs w:val="16"/>
-        </w:rPr>
-        <w:t>EnergyPlus</w:t>
-      </w:r>
-      <w:proofErr w:type="spellEnd"/>
-      <w:r>
-        <w:rPr>
-          <w:szCs w:val="16"/>
-        </w:rPr>
-        <w:t xml:space="preserve"> Variable Name</w:t>
-      </w:r>
+      <w:del w:id="88" w:author="." w:date="2013-01-10T12:43:00Z">
+        <w:r>
+          <w:rPr>
+            <w:szCs w:val="16"/>
+          </w:rPr>
+          <w:delText>EnergyPlus Variable Name</w:delText>
+        </w:r>
+      </w:del>
+      <w:ins w:id="89" w:author="." w:date="2013-01-10T12:43:00Z">
+        <w:r>
+          <w:rPr>
+            <w:szCs w:val="16"/>
+          </w:rPr>
+          <w:t>Name</w:t>
+        </w:r>
+      </w:ins>
     </w:p>
     <w:p>
       <w:pPr>
@@ -8198,8 +8337,8 @@
           <w:szCs w:val="20"/>
         </w:rPr>
       </w:pPr>
-      <w:bookmarkStart w:id="66" w:name="_Toc294874364"/>
-      <w:bookmarkStart w:id="67" w:name="_Toc300755275"/>
+      <w:bookmarkStart w:id="90" w:name="_Toc294874364"/>
+      <w:bookmarkStart w:id="91" w:name="_Toc300755275"/>
       <w:r>
         <w:rPr>
           <w:rFonts w:ascii="Arial" w:hAnsi="Arial" w:cs="Arial"/>
@@ -8327,9 +8466,9 @@
           <w:szCs w:val="20"/>
         </w:rPr>
       </w:pPr>
-      <w:bookmarkStart w:id="68" w:name="_Toc300743837"/>
-      <w:bookmarkEnd w:id="66"/>
-      <w:bookmarkEnd w:id="67"/>
+      <w:bookmarkStart w:id="92" w:name="_Toc300743837"/>
+      <w:bookmarkEnd w:id="90"/>
+      <w:bookmarkEnd w:id="91"/>
       <w:r>
         <w:rPr>
           <w:rFonts w:ascii="Arial" w:hAnsi="Arial" w:cs="Arial"/>
@@ -8571,10 +8710,10 @@
             <v:path o:extrusionok="f" gradientshapeok="t" o:connecttype="rect"/>
             <o:lock v:ext="edit" aspectratio="t"/>
           </v:shapetype>
-          <v:shape id="_x0000_i1025" type="#_x0000_t75" style="width:33.75pt;height:14.25pt" o:ole="">
+          <v:shape id="_x0000_i1025" type="#_x0000_t75" style="width:33.95pt;height:14.25pt" o:ole="">
             <v:imagedata r:id="rId14" o:title=""/>
           </v:shape>
-          <o:OLEObject Type="Embed" ProgID="Equation.DSMT4" ShapeID="_x0000_i1025" DrawAspect="Content" ObjectID="_1416664512" r:id="rId15"/>
+          <o:OLEObject Type="Embed" ProgID="Equation.DSMT4" ShapeID="_x0000_i1025" DrawAspect="Content" ObjectID="_1419327414" r:id="rId15"/>
         </w:object>
       </w:r>
       <w:r>
@@ -8593,10 +8732,10 @@
           <w:szCs w:val="20"/>
         </w:rPr>
         <w:object w:dxaOrig="1280" w:dyaOrig="320">
-          <v:shape id="_x0000_i1026" type="#_x0000_t75" style="width:63.75pt;height:16.5pt" o:ole="">
+          <v:shape id="_x0000_i1026" type="#_x0000_t75" style="width:63.85pt;height:16.3pt" o:ole="">
             <v:imagedata r:id="rId16" o:title=""/>
           </v:shape>
-          <o:OLEObject Type="Embed" ProgID="Equation.DSMT4" ShapeID="_x0000_i1026" DrawAspect="Content" ObjectID="_1416664513" r:id="rId17"/>
+          <o:OLEObject Type="Embed" ProgID="Equation.DSMT4" ShapeID="_x0000_i1026" DrawAspect="Content" ObjectID="_1419327415" r:id="rId17"/>
         </w:object>
       </w:r>
       <w:r>
@@ -8734,10 +8873,10 @@
           <w:szCs w:val="20"/>
         </w:rPr>
         <w:object w:dxaOrig="1560" w:dyaOrig="320">
-          <v:shape id="_x0000_i1027" type="#_x0000_t75" style="width:78pt;height:16.5pt" o:ole="">
+          <v:shape id="_x0000_i1027" type="#_x0000_t75" style="width:78.1pt;height:16.3pt" o:ole="">
             <v:imagedata r:id="rId18" o:title=""/>
           </v:shape>
-          <o:OLEObject Type="Embed" ProgID="Equation.DSMT4" ShapeID="_x0000_i1027" DrawAspect="Content" ObjectID="_1416664514" r:id="rId19"/>
+          <o:OLEObject Type="Embed" ProgID="Equation.DSMT4" ShapeID="_x0000_i1027" DrawAspect="Content" ObjectID="_1419327416" r:id="rId19"/>
         </w:object>
       </w:r>
       <w:r>
@@ -9651,10 +9790,10 @@
                 <w:szCs w:val="20"/>
               </w:rPr>
               <w:object w:dxaOrig="680" w:dyaOrig="279">
-                <v:shape id="_x0000_i1028" type="#_x0000_t75" style="width:33.75pt;height:14.25pt" o:ole="">
+                <v:shape id="_x0000_i1028" type="#_x0000_t75" style="width:33.95pt;height:14.25pt" o:ole="">
                   <v:imagedata r:id="rId20" o:title=""/>
                 </v:shape>
-                <o:OLEObject Type="Embed" ProgID="Equation.DSMT4" ShapeID="_x0000_i1028" DrawAspect="Content" ObjectID="_1416664515" r:id="rId21"/>
+                <o:OLEObject Type="Embed" ProgID="Equation.DSMT4" ShapeID="_x0000_i1028" DrawAspect="Content" ObjectID="_1419327417" r:id="rId21"/>
               </w:object>
             </w:r>
             <w:r>
@@ -10125,10 +10264,10 @@
                 <w:szCs w:val="20"/>
               </w:rPr>
               <w:object w:dxaOrig="680" w:dyaOrig="279">
-                <v:shape id="_x0000_i1029" type="#_x0000_t75" style="width:33.75pt;height:14.25pt" o:ole="">
+                <v:shape id="_x0000_i1029" type="#_x0000_t75" style="width:33.95pt;height:14.25pt" o:ole="">
                   <v:imagedata r:id="rId22" o:title=""/>
                 </v:shape>
-                <o:OLEObject Type="Embed" ProgID="Equation.DSMT4" ShapeID="_x0000_i1029" DrawAspect="Content" ObjectID="_1416664516" r:id="rId23"/>
+                <o:OLEObject Type="Embed" ProgID="Equation.DSMT4" ShapeID="_x0000_i1029" DrawAspect="Content" ObjectID="_1419327418" r:id="rId23"/>
               </w:object>
             </w:r>
             <w:r>
@@ -10857,7 +10996,7 @@
         </w:rPr>
         <w:t>References</w:t>
       </w:r>
-      <w:bookmarkEnd w:id="68"/>
+      <w:bookmarkEnd w:id="92"/>
     </w:p>
     <w:p>
       <w:pPr>
@@ -14100,7 +14239,7 @@
 </file>
 
 <file path=customXml/itemProps1.xml><?xml version="1.0" encoding="utf-8"?>
-<ds:datastoreItem xmlns:ds="http://schemas.openxmlformats.org/officeDocument/2006/customXml" ds:itemID="{A42B3CA9-61B8-434B-8DCA-C314189D9674}">
+<ds:datastoreItem xmlns:ds="http://schemas.openxmlformats.org/officeDocument/2006/customXml" ds:itemID="{2503D3E8-0ABB-48BF-9096-F0B90F63BFFB}">
   <ds:schemaRefs>
     <ds:schemaRef ds:uri="http://schemas.openxmlformats.org/officeDocument/2006/bibliography"/>
   </ds:schemaRefs>

</xml_diff>